<commit_message>
Ficheiros da segunda submissao feios - falta relatorio
</commit_message>
<xml_diff>
--- a/Projeto - segunda entrega/Modelo Relacional.docx
+++ b/Projeto - segunda entrega/Modelo Relacional.docx
@@ -13,6 +13,60 @@
         <w:rPr>
           <w:rFonts w:ascii="Calibri" w:eastAsia="Calibri" w:hAnsi="Calibri" w:cs="Calibri"/>
         </w:rPr>
+        <w:t>Naturalidade(</w:t>
+      </w:r>
+      <w:r>
+        <w:rPr>
+          <w:rFonts w:ascii="Calibri" w:eastAsia="Calibri" w:hAnsi="Calibri" w:cs="Calibri"/>
+          <w:u w:val="single"/>
+        </w:rPr>
+        <w:t>idNaturalidade</w:t>
+      </w:r>
+      <w:r>
+        <w:rPr>
+          <w:rFonts w:ascii="Calibri" w:eastAsia="Calibri" w:hAnsi="Calibri" w:cs="Calibri"/>
+        </w:rPr>
+        <w:t>, País)</w:t>
+      </w:r>
+    </w:p>
+    <w:p>
+      <w:pPr>
+        <w:spacing w:after="200" w:line="276" w:lineRule="auto"/>
+        <w:rPr>
+          <w:rFonts w:ascii="Calibri" w:eastAsia="Calibri" w:hAnsi="Calibri" w:cs="Calibri"/>
+        </w:rPr>
+      </w:pPr>
+      <w:r>
+        <w:rPr>
+          <w:rFonts w:ascii="Calibri" w:eastAsia="Calibri" w:hAnsi="Calibri" w:cs="Calibri"/>
+        </w:rPr>
+        <w:t>Perfil(</w:t>
+      </w:r>
+      <w:r>
+        <w:rPr>
+          <w:rFonts w:ascii="Calibri" w:eastAsia="Calibri" w:hAnsi="Calibri" w:cs="Calibri"/>
+          <w:u w:val="single"/>
+        </w:rPr>
+        <w:t>idPerfil</w:t>
+      </w:r>
+      <w:r>
+        <w:rPr>
+          <w:rFonts w:ascii="Calibri" w:eastAsia="Calibri" w:hAnsi="Calibri" w:cs="Calibri"/>
+        </w:rPr>
+        <w:t>, idNaturalidade -&gt; Naturalidade, Avatar, Contacto, Data de nascimento, Morada, Nome, Reputação)</w:t>
+      </w:r>
+    </w:p>
+    <w:p>
+      <w:pPr>
+        <w:spacing w:after="200" w:line="276" w:lineRule="auto"/>
+        <w:rPr>
+          <w:rFonts w:ascii="Calibri" w:eastAsia="Calibri" w:hAnsi="Calibri" w:cs="Calibri"/>
+        </w:rPr>
+      </w:pPr>
+      <w:r>
+        <w:rPr>
+          <w:rFonts w:ascii="Calibri" w:eastAsia="Calibri" w:hAnsi="Calibri" w:cs="Calibri"/>
+        </w:rPr>
         <w:t>Amizade(</w:t>
       </w:r>
       <w:r>
@@ -53,20 +107,20 @@
         <w:rPr>
           <w:rFonts w:ascii="Calibri" w:eastAsia="Calibri" w:hAnsi="Calibri" w:cs="Calibri"/>
         </w:rPr>
-        <w:t>Naturalidade(</w:t>
-      </w:r>
-      <w:r>
-        <w:rPr>
-          <w:rFonts w:ascii="Calibri" w:eastAsia="Calibri" w:hAnsi="Calibri" w:cs="Calibri"/>
-          <w:u w:val="single"/>
-        </w:rPr>
-        <w:t>idNaturalidade</w:t>
-      </w:r>
-      <w:r>
-        <w:rPr>
-          <w:rFonts w:ascii="Calibri" w:eastAsia="Calibri" w:hAnsi="Calibri" w:cs="Calibri"/>
-        </w:rPr>
-        <w:t>, País)</w:t>
+        <w:t>Chat(</w:t>
+      </w:r>
+      <w:r>
+        <w:rPr>
+          <w:rFonts w:ascii="Calibri" w:eastAsia="Calibri" w:hAnsi="Calibri" w:cs="Calibri"/>
+          <w:u w:val="single"/>
+        </w:rPr>
+        <w:t>idChat</w:t>
+      </w:r>
+      <w:r>
+        <w:rPr>
+          <w:rFonts w:ascii="Calibri" w:eastAsia="Calibri" w:hAnsi="Calibri" w:cs="Calibri"/>
+        </w:rPr>
+        <w:t>, Nome, Número de mensagens)</w:t>
       </w:r>
     </w:p>
     <w:p>
@@ -107,33 +161,6 @@
         <w:rPr>
           <w:rFonts w:ascii="Calibri" w:eastAsia="Calibri" w:hAnsi="Calibri" w:cs="Calibri"/>
         </w:rPr>
-        <w:t>Chat(</w:t>
-      </w:r>
-      <w:r>
-        <w:rPr>
-          <w:rFonts w:ascii="Calibri" w:eastAsia="Calibri" w:hAnsi="Calibri" w:cs="Calibri"/>
-          <w:u w:val="single"/>
-        </w:rPr>
-        <w:t>idChat</w:t>
-      </w:r>
-      <w:r>
-        <w:rPr>
-          <w:rFonts w:ascii="Calibri" w:eastAsia="Calibri" w:hAnsi="Calibri" w:cs="Calibri"/>
-        </w:rPr>
-        <w:t>, Nome, Número de mensagens)</w:t>
-      </w:r>
-    </w:p>
-    <w:p>
-      <w:pPr>
-        <w:spacing w:after="200" w:line="276" w:lineRule="auto"/>
-        <w:rPr>
-          <w:rFonts w:ascii="Calibri" w:eastAsia="Calibri" w:hAnsi="Calibri" w:cs="Calibri"/>
-        </w:rPr>
-      </w:pPr>
-      <w:r>
-        <w:rPr>
-          <w:rFonts w:ascii="Calibri" w:eastAsia="Calibri" w:hAnsi="Calibri" w:cs="Calibri"/>
-        </w:rPr>
         <w:t>Evento(</w:t>
       </w:r>
       <w:r>
@@ -161,53 +188,6 @@
         </w:rPr>
         <w:t xml:space="preserve"> Data, Descrição, Local, Nome)</w:t>
       </w:r>
-    </w:p>
-    <w:p>
-      <w:pPr>
-        <w:spacing w:after="200" w:line="276" w:lineRule="auto"/>
-        <w:rPr>
-          <w:rFonts w:ascii="Calibri" w:eastAsia="Calibri" w:hAnsi="Calibri" w:cs="Calibri"/>
-        </w:rPr>
-      </w:pPr>
-      <w:r>
-        <w:rPr>
-          <w:rFonts w:ascii="Calibri" w:eastAsia="Calibri" w:hAnsi="Calibri" w:cs="Calibri"/>
-        </w:rPr>
-        <w:t>Perfil(</w:t>
-      </w:r>
-      <w:r>
-        <w:rPr>
-          <w:rFonts w:ascii="Calibri" w:eastAsia="Calibri" w:hAnsi="Calibri" w:cs="Calibri"/>
-          <w:u w:val="single"/>
-        </w:rPr>
-        <w:t>idPerfil</w:t>
-      </w:r>
-      <w:r>
-        <w:rPr>
-          <w:rFonts w:ascii="Calibri" w:eastAsia="Calibri" w:hAnsi="Calibri" w:cs="Calibri"/>
-        </w:rPr>
-        <w:t xml:space="preserve">, </w:t>
-      </w:r>
-      <w:r>
-        <w:rPr>
-          <w:rFonts w:ascii="Calibri" w:eastAsia="Calibri" w:hAnsi="Calibri" w:cs="Calibri"/>
-        </w:rPr>
-        <w:t xml:space="preserve">idNaturalidade -&gt; Naturalidade, </w:t>
-      </w:r>
-      <w:r>
-        <w:rPr>
-          <w:rFonts w:ascii="Calibri" w:eastAsia="Calibri" w:hAnsi="Calibri" w:cs="Calibri"/>
-        </w:rPr>
-        <w:t>Avatar, Contacto, Data de nascimento, Morada, Nome, Reputação)</w:t>
-      </w:r>
-    </w:p>
-    <w:p>
-      <w:pPr>
-        <w:spacing w:after="200" w:line="276" w:lineRule="auto"/>
-        <w:rPr>
-          <w:rFonts w:ascii="Calibri" w:eastAsia="Calibri" w:hAnsi="Calibri" w:cs="Calibri"/>
-        </w:rPr>
-      </w:pPr>
     </w:p>
     <w:p>
       <w:pPr>
@@ -383,414 +363,270 @@
         </w:rPr>
         <w:t>)</w:t>
       </w:r>
-    </w:p>
-    <w:p>
-      <w:pPr>
-        <w:spacing w:after="200" w:line="276" w:lineRule="auto"/>
-        <w:rPr>
-          <w:rFonts w:ascii="Calibri" w:eastAsia="Calibri" w:hAnsi="Calibri" w:cs="Calibri"/>
-        </w:rPr>
-      </w:pPr>
-      <w:r>
-        <w:rPr>
-          <w:rFonts w:ascii="Calibri" w:eastAsia="Calibri" w:hAnsi="Calibri" w:cs="Calibri"/>
-        </w:rPr>
-        <w:t>Pos</w:t>
-      </w:r>
-      <w:r>
-        <w:rPr>
-          <w:rFonts w:ascii="Calibri" w:eastAsia="Calibri" w:hAnsi="Calibri" w:cs="Calibri"/>
-        </w:rPr>
-        <w:t>tGrupo</w:t>
-      </w:r>
-      <w:r>
-        <w:rPr>
-          <w:rFonts w:ascii="Calibri" w:eastAsia="Calibri" w:hAnsi="Calibri" w:cs="Calibri"/>
-        </w:rPr>
-        <w:t>(</w:t>
-      </w:r>
-      <w:r>
-        <w:rPr>
-          <w:rFonts w:ascii="Calibri" w:eastAsia="Calibri" w:hAnsi="Calibri" w:cs="Calibri"/>
-          <w:u w:val="single"/>
-        </w:rPr>
-        <w:t>idPost</w:t>
-      </w:r>
-      <w:r>
-        <w:rPr>
-          <w:rFonts w:ascii="Calibri" w:eastAsia="Calibri" w:hAnsi="Calibri" w:cs="Calibri"/>
-        </w:rPr>
-        <w:t xml:space="preserve"> -&gt; Post, </w:t>
-      </w:r>
-      <w:r>
-        <w:rPr>
-          <w:rFonts w:ascii="Calibri" w:eastAsia="Calibri" w:hAnsi="Calibri" w:cs="Calibri"/>
-          <w:u w:val="single"/>
-        </w:rPr>
-        <w:t>id</w:t>
-      </w:r>
-      <w:r>
-        <w:rPr>
-          <w:rFonts w:ascii="Calibri" w:eastAsia="Calibri" w:hAnsi="Calibri" w:cs="Calibri"/>
-          <w:u w:val="single"/>
-        </w:rPr>
-        <w:t>Grupo</w:t>
-      </w:r>
-      <w:r>
-        <w:rPr>
-          <w:rFonts w:ascii="Calibri" w:eastAsia="Calibri" w:hAnsi="Calibri" w:cs="Calibri"/>
-        </w:rPr>
-        <w:t xml:space="preserve"> -&gt; </w:t>
-      </w:r>
-      <w:r>
-        <w:rPr>
-          <w:rFonts w:ascii="Calibri" w:eastAsia="Calibri" w:hAnsi="Calibri" w:cs="Calibri"/>
-        </w:rPr>
-        <w:t>Grupo</w:t>
-      </w:r>
-      <w:r>
-        <w:rPr>
-          <w:rFonts w:ascii="Calibri" w:eastAsia="Calibri" w:hAnsi="Calibri" w:cs="Calibri"/>
-        </w:rPr>
-        <w:t>)</w:t>
-      </w:r>
-    </w:p>
-    <w:p>
-      <w:pPr>
-        <w:spacing w:after="200" w:line="276" w:lineRule="auto"/>
-        <w:rPr>
-          <w:rFonts w:ascii="Calibri" w:eastAsia="Calibri" w:hAnsi="Calibri" w:cs="Calibri"/>
-          <w:lang w:val="en-US"/>
-        </w:rPr>
-      </w:pPr>
-      <w:proofErr w:type="spellStart"/>
-      <w:proofErr w:type="gramStart"/>
-      <w:r>
-        <w:rPr>
-          <w:rFonts w:ascii="Calibri" w:eastAsia="Calibri" w:hAnsi="Calibri" w:cs="Calibri"/>
-          <w:lang w:val="en-US"/>
-        </w:rPr>
-        <w:t>Post</w:t>
-      </w:r>
-      <w:r>
-        <w:rPr>
-          <w:rFonts w:ascii="Calibri" w:eastAsia="Calibri" w:hAnsi="Calibri" w:cs="Calibri"/>
-          <w:lang w:val="en-US"/>
-        </w:rPr>
-        <w:t>Evento</w:t>
-      </w:r>
-      <w:proofErr w:type="spellEnd"/>
-      <w:r>
-        <w:rPr>
-          <w:rFonts w:ascii="Calibri" w:eastAsia="Calibri" w:hAnsi="Calibri" w:cs="Calibri"/>
-          <w:lang w:val="en-US"/>
-        </w:rPr>
-        <w:t>(</w:t>
-      </w:r>
-      <w:proofErr w:type="spellStart"/>
-      <w:proofErr w:type="gramEnd"/>
-      <w:r>
-        <w:rPr>
-          <w:rFonts w:ascii="Calibri" w:eastAsia="Calibri" w:hAnsi="Calibri" w:cs="Calibri"/>
-          <w:u w:val="single"/>
-          <w:lang w:val="en-US"/>
-        </w:rPr>
-        <w:t>idPost</w:t>
-      </w:r>
-      <w:proofErr w:type="spellEnd"/>
-      <w:r>
-        <w:rPr>
-          <w:rFonts w:ascii="Calibri" w:eastAsia="Calibri" w:hAnsi="Calibri" w:cs="Calibri"/>
-          <w:lang w:val="en-US"/>
-        </w:rPr>
-        <w:t xml:space="preserve"> -&gt; Post, </w:t>
-      </w:r>
-      <w:proofErr w:type="spellStart"/>
-      <w:r>
-        <w:rPr>
-          <w:rFonts w:ascii="Calibri" w:eastAsia="Calibri" w:hAnsi="Calibri" w:cs="Calibri"/>
-          <w:u w:val="single"/>
-          <w:lang w:val="en-US"/>
-        </w:rPr>
-        <w:t>idEvento</w:t>
-      </w:r>
-      <w:proofErr w:type="spellEnd"/>
-      <w:r>
-        <w:rPr>
-          <w:rFonts w:ascii="Calibri" w:eastAsia="Calibri" w:hAnsi="Calibri" w:cs="Calibri"/>
-          <w:lang w:val="en-US"/>
-        </w:rPr>
-        <w:t xml:space="preserve"> -&gt; </w:t>
-      </w:r>
-      <w:proofErr w:type="spellStart"/>
-      <w:r>
-        <w:rPr>
-          <w:rFonts w:ascii="Calibri" w:eastAsia="Calibri" w:hAnsi="Calibri" w:cs="Calibri"/>
-          <w:lang w:val="en-US"/>
-        </w:rPr>
-        <w:t>Evento</w:t>
-      </w:r>
-      <w:proofErr w:type="spellEnd"/>
-      <w:r>
-        <w:rPr>
-          <w:rFonts w:ascii="Calibri" w:eastAsia="Calibri" w:hAnsi="Calibri" w:cs="Calibri"/>
-          <w:lang w:val="en-US"/>
-        </w:rPr>
-        <w:t>)</w:t>
-      </w:r>
-    </w:p>
-    <w:p>
-      <w:pPr>
-        <w:spacing w:after="200" w:line="276" w:lineRule="auto"/>
-        <w:rPr>
-          <w:rFonts w:ascii="Calibri" w:eastAsia="Calibri" w:hAnsi="Calibri" w:cs="Calibri"/>
-          <w:lang w:val="en-US"/>
-        </w:rPr>
-      </w:pPr>
-    </w:p>
-    <w:p>
-      <w:pPr>
-        <w:spacing w:after="200" w:line="276" w:lineRule="auto"/>
-        <w:rPr>
-          <w:rFonts w:ascii="Calibri" w:eastAsia="Calibri" w:hAnsi="Calibri" w:cs="Calibri"/>
-          <w:lang w:val="en-US"/>
-        </w:rPr>
-      </w:pPr>
-    </w:p>
-    <w:p>
-      <w:pPr>
-        <w:spacing w:after="200" w:line="276" w:lineRule="auto"/>
-        <w:rPr>
-          <w:rFonts w:ascii="Calibri" w:eastAsia="Calibri" w:hAnsi="Calibri" w:cs="Calibri"/>
-        </w:rPr>
-      </w:pPr>
-      <w:r>
-        <w:rPr>
-          <w:rFonts w:ascii="Calibri" w:eastAsia="Calibri" w:hAnsi="Calibri" w:cs="Calibri"/>
-        </w:rPr>
-        <w:t>PerfilChat(</w:t>
-      </w:r>
-      <w:r>
-        <w:rPr>
-          <w:rFonts w:ascii="Calibri" w:eastAsia="Calibri" w:hAnsi="Calibri" w:cs="Calibri"/>
-          <w:u w:val="single"/>
-        </w:rPr>
-        <w:t>idPerfil</w:t>
-      </w:r>
-      <w:r>
-        <w:rPr>
-          <w:rFonts w:ascii="Calibri" w:eastAsia="Calibri" w:hAnsi="Calibri" w:cs="Calibri"/>
-        </w:rPr>
-        <w:t xml:space="preserve"> - &gt; Perfil, </w:t>
-      </w:r>
-      <w:r>
-        <w:rPr>
-          <w:rFonts w:ascii="Calibri" w:eastAsia="Calibri" w:hAnsi="Calibri" w:cs="Calibri"/>
-          <w:u w:val="single"/>
-        </w:rPr>
-        <w:t>idChat</w:t>
-      </w:r>
-      <w:r>
-        <w:rPr>
-          <w:rFonts w:ascii="Calibri" w:eastAsia="Calibri" w:hAnsi="Calibri" w:cs="Calibri"/>
-        </w:rPr>
-        <w:t xml:space="preserve"> -&gt; Chat)</w:t>
-      </w:r>
-    </w:p>
-    <w:p>
-      <w:pPr>
-        <w:spacing w:after="200" w:line="276" w:lineRule="auto"/>
-        <w:rPr>
-          <w:rFonts w:ascii="Calibri" w:eastAsia="Calibri" w:hAnsi="Calibri" w:cs="Calibri"/>
-        </w:rPr>
-      </w:pPr>
-      <w:r>
-        <w:rPr>
-          <w:rFonts w:ascii="Calibri" w:eastAsia="Calibri" w:hAnsi="Calibri" w:cs="Calibri"/>
-        </w:rPr>
-        <w:t>PerfilGrupo(</w:t>
-      </w:r>
-      <w:r>
-        <w:rPr>
-          <w:rFonts w:ascii="Calibri" w:eastAsia="Calibri" w:hAnsi="Calibri" w:cs="Calibri"/>
-          <w:u w:val="single"/>
-        </w:rPr>
-        <w:t>idPerfil</w:t>
-      </w:r>
-      <w:r>
-        <w:rPr>
-          <w:rFonts w:ascii="Calibri" w:eastAsia="Calibri" w:hAnsi="Calibri" w:cs="Calibri"/>
-        </w:rPr>
-        <w:t xml:space="preserve"> -&gt; Perfil, </w:t>
-      </w:r>
-      <w:r>
-        <w:rPr>
-          <w:rFonts w:ascii="Calibri" w:eastAsia="Calibri" w:hAnsi="Calibri" w:cs="Calibri"/>
-          <w:u w:val="single"/>
-        </w:rPr>
-        <w:t>idGrupo</w:t>
-      </w:r>
-      <w:r>
-        <w:rPr>
-          <w:rFonts w:ascii="Calibri" w:eastAsia="Calibri" w:hAnsi="Calibri" w:cs="Calibri"/>
-        </w:rPr>
-        <w:t xml:space="preserve"> -&gt; Grupo)</w:t>
-      </w:r>
-    </w:p>
-    <w:p>
-      <w:pPr>
-        <w:spacing w:after="200" w:line="276" w:lineRule="auto"/>
-        <w:rPr>
-          <w:rFonts w:ascii="Calibri" w:eastAsia="Calibri" w:hAnsi="Calibri" w:cs="Calibri"/>
-        </w:rPr>
-      </w:pPr>
-    </w:p>
-    <w:p>
-      <w:pPr>
-        <w:spacing w:after="200" w:line="276" w:lineRule="auto"/>
-        <w:rPr>
-          <w:rFonts w:ascii="Calibri" w:eastAsia="Calibri" w:hAnsi="Calibri" w:cs="Calibri"/>
-        </w:rPr>
-      </w:pPr>
-      <w:r>
-        <w:rPr>
-          <w:rFonts w:ascii="Calibri" w:eastAsia="Calibri" w:hAnsi="Calibri" w:cs="Calibri"/>
-        </w:rPr>
-        <w:t>Reputação(</w:t>
-      </w:r>
-      <w:r>
-        <w:rPr>
-          <w:rFonts w:ascii="Calibri" w:eastAsia="Calibri" w:hAnsi="Calibri" w:cs="Calibri"/>
-          <w:u w:val="single"/>
-        </w:rPr>
-        <w:t>idReputação</w:t>
-      </w:r>
-      <w:r>
-        <w:rPr>
-          <w:rFonts w:ascii="Calibri" w:eastAsia="Calibri" w:hAnsi="Calibri" w:cs="Calibri"/>
-        </w:rPr>
-        <w:t xml:space="preserve">, </w:t>
-      </w:r>
-      <w:r>
-        <w:rPr>
-          <w:rFonts w:ascii="Calibri" w:eastAsia="Calibri" w:hAnsi="Calibri" w:cs="Calibri"/>
-        </w:rPr>
-        <w:t>dá)</w:t>
-      </w:r>
-    </w:p>
-    <w:p>
-      <w:pPr>
-        <w:spacing w:after="200" w:line="276" w:lineRule="auto"/>
-        <w:rPr>
-          <w:rFonts w:ascii="Calibri" w:eastAsia="Calibri" w:hAnsi="Calibri" w:cs="Calibri"/>
-        </w:rPr>
-      </w:pPr>
-      <w:r>
-        <w:rPr>
-          <w:rFonts w:ascii="Calibri" w:eastAsia="Calibri" w:hAnsi="Calibri" w:cs="Calibri"/>
-        </w:rPr>
-        <w:t>ReputaçãoPerfil(</w:t>
-      </w:r>
-      <w:r>
-        <w:rPr>
-          <w:rFonts w:ascii="Calibri" w:eastAsia="Calibri" w:hAnsi="Calibri" w:cs="Calibri"/>
-          <w:u w:val="single"/>
-        </w:rPr>
-        <w:t>idAtribuiu</w:t>
-      </w:r>
-      <w:r>
-        <w:rPr>
-          <w:rFonts w:ascii="Calibri" w:eastAsia="Calibri" w:hAnsi="Calibri" w:cs="Calibri"/>
-        </w:rPr>
-        <w:t xml:space="preserve"> -&gt; Perfil, </w:t>
-      </w:r>
-      <w:r>
-        <w:rPr>
-          <w:rFonts w:ascii="Calibri" w:eastAsia="Calibri" w:hAnsi="Calibri" w:cs="Calibri"/>
-          <w:u w:val="single"/>
-        </w:rPr>
-        <w:t>idPerfil</w:t>
-      </w:r>
-      <w:r>
-        <w:rPr>
-          <w:rFonts w:ascii="Calibri" w:eastAsia="Calibri" w:hAnsi="Calibri" w:cs="Calibri"/>
-          <w:u w:val="single"/>
-        </w:rPr>
-        <w:t xml:space="preserve"> </w:t>
-      </w:r>
-      <w:r>
-        <w:rPr>
-          <w:rFonts w:ascii="Calibri" w:eastAsia="Calibri" w:hAnsi="Calibri" w:cs="Calibri"/>
-        </w:rPr>
-        <w:t xml:space="preserve">-&gt; Perfil, </w:t>
-      </w:r>
-      <w:r>
-        <w:rPr>
-          <w:rFonts w:ascii="Calibri" w:eastAsia="Calibri" w:hAnsi="Calibri" w:cs="Calibri"/>
-          <w:u w:val="single"/>
-        </w:rPr>
-        <w:t>idReputação</w:t>
-      </w:r>
-      <w:r>
-        <w:rPr>
-          <w:rFonts w:ascii="Calibri" w:eastAsia="Calibri" w:hAnsi="Calibri" w:cs="Calibri"/>
-        </w:rPr>
-        <w:t xml:space="preserve"> -&gt; Reputação)</w:t>
-      </w:r>
-    </w:p>
-    <w:p>
-      <w:pPr>
-        <w:spacing w:after="200" w:line="276" w:lineRule="auto"/>
-        <w:rPr>
-          <w:rFonts w:ascii="Calibri" w:eastAsia="Calibri" w:hAnsi="Calibri" w:cs="Calibri"/>
-        </w:rPr>
-      </w:pPr>
-      <w:r>
-        <w:rPr>
-          <w:rFonts w:ascii="Calibri" w:eastAsia="Calibri" w:hAnsi="Calibri" w:cs="Calibri"/>
-        </w:rPr>
-        <w:t>Reputação</w:t>
-      </w:r>
-      <w:r>
-        <w:rPr>
-          <w:rFonts w:ascii="Calibri" w:eastAsia="Calibri" w:hAnsi="Calibri" w:cs="Calibri"/>
-        </w:rPr>
-        <w:t>Post</w:t>
-      </w:r>
-      <w:r>
-        <w:rPr>
-          <w:rFonts w:ascii="Calibri" w:eastAsia="Calibri" w:hAnsi="Calibri" w:cs="Calibri"/>
-        </w:rPr>
-        <w:t>(</w:t>
-      </w:r>
-      <w:r>
-        <w:rPr>
-          <w:rFonts w:ascii="Calibri" w:eastAsia="Calibri" w:hAnsi="Calibri" w:cs="Calibri"/>
-          <w:u w:val="single"/>
-        </w:rPr>
-        <w:t>idAtribuiu</w:t>
-      </w:r>
-      <w:r>
-        <w:rPr>
-          <w:rFonts w:ascii="Calibri" w:eastAsia="Calibri" w:hAnsi="Calibri" w:cs="Calibri"/>
-        </w:rPr>
-        <w:t xml:space="preserve"> -&gt; Perfil, </w:t>
-      </w:r>
       <w:bookmarkStart w:id="0" w:name="_GoBack"/>
       <w:bookmarkEnd w:id="0"/>
-      <w:r>
-        <w:rPr>
-          <w:rFonts w:ascii="Calibri" w:eastAsia="Calibri" w:hAnsi="Calibri" w:cs="Calibri"/>
-          <w:u w:val="single"/>
-        </w:rPr>
-        <w:t>id</w:t>
-      </w:r>
-      <w:r>
-        <w:rPr>
-          <w:rFonts w:ascii="Calibri" w:eastAsia="Calibri" w:hAnsi="Calibri" w:cs="Calibri"/>
-          <w:u w:val="single"/>
-        </w:rPr>
-        <w:t>Post</w:t>
+    </w:p>
+    <w:p>
+      <w:pPr>
+        <w:spacing w:after="200" w:line="276" w:lineRule="auto"/>
+        <w:rPr>
+          <w:rFonts w:ascii="Calibri" w:eastAsia="Calibri" w:hAnsi="Calibri" w:cs="Calibri"/>
+        </w:rPr>
+      </w:pPr>
+      <w:r>
+        <w:rPr>
+          <w:rFonts w:ascii="Calibri" w:eastAsia="Calibri" w:hAnsi="Calibri" w:cs="Calibri"/>
+        </w:rPr>
+        <w:t>PostGrupo(</w:t>
+      </w:r>
+      <w:r>
+        <w:rPr>
+          <w:rFonts w:ascii="Calibri" w:eastAsia="Calibri" w:hAnsi="Calibri" w:cs="Calibri"/>
+          <w:u w:val="single"/>
+        </w:rPr>
+        <w:t>idPost</w:t>
+      </w:r>
+      <w:r>
+        <w:rPr>
+          <w:rFonts w:ascii="Calibri" w:eastAsia="Calibri" w:hAnsi="Calibri" w:cs="Calibri"/>
+        </w:rPr>
+        <w:t xml:space="preserve"> -&gt; Post, </w:t>
+      </w:r>
+      <w:r>
+        <w:rPr>
+          <w:rFonts w:ascii="Calibri" w:eastAsia="Calibri" w:hAnsi="Calibri" w:cs="Calibri"/>
+          <w:u w:val="single"/>
+        </w:rPr>
+        <w:t>idGrupo</w:t>
+      </w:r>
+      <w:r>
+        <w:rPr>
+          <w:rFonts w:ascii="Calibri" w:eastAsia="Calibri" w:hAnsi="Calibri" w:cs="Calibri"/>
+        </w:rPr>
+        <w:t xml:space="preserve"> -&gt; </w:t>
+      </w:r>
+      <w:r>
+        <w:rPr>
+          <w:rFonts w:ascii="Calibri" w:eastAsia="Calibri" w:hAnsi="Calibri" w:cs="Calibri"/>
+        </w:rPr>
+        <w:t>Grupo</w:t>
+      </w:r>
+      <w:r>
+        <w:rPr>
+          <w:rFonts w:ascii="Calibri" w:eastAsia="Calibri" w:hAnsi="Calibri" w:cs="Calibri"/>
+        </w:rPr>
+        <w:t>)</w:t>
+      </w:r>
+    </w:p>
+    <w:p>
+      <w:pPr>
+        <w:spacing w:after="200" w:line="276" w:lineRule="auto"/>
+        <w:rPr>
+          <w:rFonts w:ascii="Calibri" w:eastAsia="Calibri" w:hAnsi="Calibri" w:cs="Calibri"/>
+        </w:rPr>
+      </w:pPr>
+      <w:r>
+        <w:rPr>
+          <w:rFonts w:ascii="Calibri" w:eastAsia="Calibri" w:hAnsi="Calibri" w:cs="Calibri"/>
+        </w:rPr>
+        <w:t>PostEvento(</w:t>
+      </w:r>
+      <w:r>
+        <w:rPr>
+          <w:rFonts w:ascii="Calibri" w:eastAsia="Calibri" w:hAnsi="Calibri" w:cs="Calibri"/>
+          <w:u w:val="single"/>
+        </w:rPr>
+        <w:t>idPost</w:t>
+      </w:r>
+      <w:r>
+        <w:rPr>
+          <w:rFonts w:ascii="Calibri" w:eastAsia="Calibri" w:hAnsi="Calibri" w:cs="Calibri"/>
+        </w:rPr>
+        <w:t xml:space="preserve"> -&gt; Post, </w:t>
+      </w:r>
+      <w:r>
+        <w:rPr>
+          <w:rFonts w:ascii="Calibri" w:eastAsia="Calibri" w:hAnsi="Calibri" w:cs="Calibri"/>
+          <w:u w:val="single"/>
+        </w:rPr>
+        <w:t>idEvento</w:t>
+      </w:r>
+      <w:r>
+        <w:rPr>
+          <w:rFonts w:ascii="Calibri" w:eastAsia="Calibri" w:hAnsi="Calibri" w:cs="Calibri"/>
+        </w:rPr>
+        <w:t xml:space="preserve"> -&gt; Evento)</w:t>
+      </w:r>
+    </w:p>
+    <w:p>
+      <w:pPr>
+        <w:spacing w:after="200" w:line="276" w:lineRule="auto"/>
+        <w:rPr>
+          <w:rFonts w:ascii="Calibri" w:eastAsia="Calibri" w:hAnsi="Calibri" w:cs="Calibri"/>
+        </w:rPr>
+      </w:pPr>
+    </w:p>
+    <w:p>
+      <w:pPr>
+        <w:spacing w:after="200" w:line="276" w:lineRule="auto"/>
+        <w:rPr>
+          <w:rFonts w:ascii="Calibri" w:eastAsia="Calibri" w:hAnsi="Calibri" w:cs="Calibri"/>
+        </w:rPr>
+      </w:pPr>
+    </w:p>
+    <w:p>
+      <w:pPr>
+        <w:spacing w:after="200" w:line="276" w:lineRule="auto"/>
+        <w:rPr>
+          <w:rFonts w:ascii="Calibri" w:eastAsia="Calibri" w:hAnsi="Calibri" w:cs="Calibri"/>
+        </w:rPr>
+      </w:pPr>
+      <w:r>
+        <w:rPr>
+          <w:rFonts w:ascii="Calibri" w:eastAsia="Calibri" w:hAnsi="Calibri" w:cs="Calibri"/>
+        </w:rPr>
+        <w:t>PerfilChat(</w:t>
+      </w:r>
+      <w:r>
+        <w:rPr>
+          <w:rFonts w:ascii="Calibri" w:eastAsia="Calibri" w:hAnsi="Calibri" w:cs="Calibri"/>
+          <w:u w:val="single"/>
+        </w:rPr>
+        <w:t>idPerfil</w:t>
+      </w:r>
+      <w:r>
+        <w:rPr>
+          <w:rFonts w:ascii="Calibri" w:eastAsia="Calibri" w:hAnsi="Calibri" w:cs="Calibri"/>
+        </w:rPr>
+        <w:t xml:space="preserve"> - &gt; Perfil, </w:t>
+      </w:r>
+      <w:r>
+        <w:rPr>
+          <w:rFonts w:ascii="Calibri" w:eastAsia="Calibri" w:hAnsi="Calibri" w:cs="Calibri"/>
+          <w:u w:val="single"/>
+        </w:rPr>
+        <w:t>idChat</w:t>
+      </w:r>
+      <w:r>
+        <w:rPr>
+          <w:rFonts w:ascii="Calibri" w:eastAsia="Calibri" w:hAnsi="Calibri" w:cs="Calibri"/>
+        </w:rPr>
+        <w:t xml:space="preserve"> -&gt; Chat)</w:t>
+      </w:r>
+    </w:p>
+    <w:p>
+      <w:pPr>
+        <w:spacing w:after="200" w:line="276" w:lineRule="auto"/>
+        <w:rPr>
+          <w:rFonts w:ascii="Calibri" w:eastAsia="Calibri" w:hAnsi="Calibri" w:cs="Calibri"/>
+        </w:rPr>
+      </w:pPr>
+      <w:r>
+        <w:rPr>
+          <w:rFonts w:ascii="Calibri" w:eastAsia="Calibri" w:hAnsi="Calibri" w:cs="Calibri"/>
+        </w:rPr>
+        <w:t>PerfilGrupo(</w:t>
+      </w:r>
+      <w:r>
+        <w:rPr>
+          <w:rFonts w:ascii="Calibri" w:eastAsia="Calibri" w:hAnsi="Calibri" w:cs="Calibri"/>
+          <w:u w:val="single"/>
+        </w:rPr>
+        <w:t>idPerfil</w:t>
+      </w:r>
+      <w:r>
+        <w:rPr>
+          <w:rFonts w:ascii="Calibri" w:eastAsia="Calibri" w:hAnsi="Calibri" w:cs="Calibri"/>
+        </w:rPr>
+        <w:t xml:space="preserve"> -&gt; Perfil, </w:t>
+      </w:r>
+      <w:r>
+        <w:rPr>
+          <w:rFonts w:ascii="Calibri" w:eastAsia="Calibri" w:hAnsi="Calibri" w:cs="Calibri"/>
+          <w:u w:val="single"/>
+        </w:rPr>
+        <w:t>idGrupo</w:t>
+      </w:r>
+      <w:r>
+        <w:rPr>
+          <w:rFonts w:ascii="Calibri" w:eastAsia="Calibri" w:hAnsi="Calibri" w:cs="Calibri"/>
+        </w:rPr>
+        <w:t xml:space="preserve"> -&gt; Grupo)</w:t>
+      </w:r>
+    </w:p>
+    <w:p>
+      <w:pPr>
+        <w:spacing w:after="200" w:line="276" w:lineRule="auto"/>
+        <w:rPr>
+          <w:rFonts w:ascii="Calibri" w:eastAsia="Calibri" w:hAnsi="Calibri" w:cs="Calibri"/>
+        </w:rPr>
+      </w:pPr>
+    </w:p>
+    <w:p>
+      <w:pPr>
+        <w:spacing w:after="200" w:line="276" w:lineRule="auto"/>
+        <w:rPr>
+          <w:rFonts w:ascii="Calibri" w:eastAsia="Calibri" w:hAnsi="Calibri" w:cs="Calibri"/>
+        </w:rPr>
+      </w:pPr>
+      <w:r>
+        <w:rPr>
+          <w:rFonts w:ascii="Calibri" w:eastAsia="Calibri" w:hAnsi="Calibri" w:cs="Calibri"/>
+        </w:rPr>
+        <w:t>Reputação(</w:t>
+      </w:r>
+      <w:r>
+        <w:rPr>
+          <w:rFonts w:ascii="Calibri" w:eastAsia="Calibri" w:hAnsi="Calibri" w:cs="Calibri"/>
+          <w:u w:val="single"/>
+        </w:rPr>
+        <w:t>idReputação</w:t>
+      </w:r>
+      <w:r>
+        <w:rPr>
+          <w:rFonts w:ascii="Calibri" w:eastAsia="Calibri" w:hAnsi="Calibri" w:cs="Calibri"/>
+        </w:rPr>
+        <w:t xml:space="preserve">, </w:t>
+      </w:r>
+      <w:r>
+        <w:rPr>
+          <w:rFonts w:ascii="Calibri" w:eastAsia="Calibri" w:hAnsi="Calibri" w:cs="Calibri"/>
+        </w:rPr>
+        <w:t>dá)</w:t>
+      </w:r>
+    </w:p>
+    <w:p>
+      <w:pPr>
+        <w:spacing w:after="200" w:line="276" w:lineRule="auto"/>
+        <w:rPr>
+          <w:rFonts w:ascii="Calibri" w:eastAsia="Calibri" w:hAnsi="Calibri" w:cs="Calibri"/>
+        </w:rPr>
+      </w:pPr>
+      <w:r>
+        <w:rPr>
+          <w:rFonts w:ascii="Calibri" w:eastAsia="Calibri" w:hAnsi="Calibri" w:cs="Calibri"/>
+        </w:rPr>
+        <w:t>ReputaçãoPerfil(</w:t>
+      </w:r>
+      <w:r>
+        <w:rPr>
+          <w:rFonts w:ascii="Calibri" w:eastAsia="Calibri" w:hAnsi="Calibri" w:cs="Calibri"/>
+          <w:u w:val="single"/>
+        </w:rPr>
+        <w:t>idAtribuiu</w:t>
+      </w:r>
+      <w:r>
+        <w:rPr>
+          <w:rFonts w:ascii="Calibri" w:eastAsia="Calibri" w:hAnsi="Calibri" w:cs="Calibri"/>
+        </w:rPr>
+        <w:t xml:space="preserve"> -&gt; Perfil, </w:t>
+      </w:r>
+      <w:r>
+        <w:rPr>
+          <w:rFonts w:ascii="Calibri" w:eastAsia="Calibri" w:hAnsi="Calibri" w:cs="Calibri"/>
+          <w:u w:val="single"/>
+        </w:rPr>
+        <w:t>idPerfil</w:t>
       </w:r>
       <w:r>
         <w:rPr>
@@ -803,19 +639,60 @@
         <w:rPr>
           <w:rFonts w:ascii="Calibri" w:eastAsia="Calibri" w:hAnsi="Calibri" w:cs="Calibri"/>
         </w:rPr>
-        <w:t xml:space="preserve">-&gt; </w:t>
-      </w:r>
-      <w:r>
-        <w:rPr>
-          <w:rFonts w:ascii="Calibri" w:eastAsia="Calibri" w:hAnsi="Calibri" w:cs="Calibri"/>
-        </w:rPr>
-        <w:t>Post</w:t>
-      </w:r>
-      <w:r>
-        <w:rPr>
-          <w:rFonts w:ascii="Calibri" w:eastAsia="Calibri" w:hAnsi="Calibri" w:cs="Calibri"/>
-        </w:rPr>
-        <w:t xml:space="preserve">, </w:t>
+        <w:t xml:space="preserve">-&gt; Perfil, </w:t>
+      </w:r>
+      <w:r>
+        <w:rPr>
+          <w:rFonts w:ascii="Calibri" w:eastAsia="Calibri" w:hAnsi="Calibri" w:cs="Calibri"/>
+          <w:u w:val="single"/>
+        </w:rPr>
+        <w:t>idReputação</w:t>
+      </w:r>
+      <w:r>
+        <w:rPr>
+          <w:rFonts w:ascii="Calibri" w:eastAsia="Calibri" w:hAnsi="Calibri" w:cs="Calibri"/>
+        </w:rPr>
+        <w:t xml:space="preserve"> -&gt; Reputação)</w:t>
+      </w:r>
+    </w:p>
+    <w:p>
+      <w:pPr>
+        <w:spacing w:after="200" w:line="276" w:lineRule="auto"/>
+        <w:rPr>
+          <w:rFonts w:ascii="Calibri" w:eastAsia="Calibri" w:hAnsi="Calibri" w:cs="Calibri"/>
+        </w:rPr>
+      </w:pPr>
+      <w:r>
+        <w:rPr>
+          <w:rFonts w:ascii="Calibri" w:eastAsia="Calibri" w:hAnsi="Calibri" w:cs="Calibri"/>
+        </w:rPr>
+        <w:t>ReputaçãoPost(</w:t>
+      </w:r>
+      <w:r>
+        <w:rPr>
+          <w:rFonts w:ascii="Calibri" w:eastAsia="Calibri" w:hAnsi="Calibri" w:cs="Calibri"/>
+          <w:u w:val="single"/>
+        </w:rPr>
+        <w:t>idAtribuiu</w:t>
+      </w:r>
+      <w:r>
+        <w:rPr>
+          <w:rFonts w:ascii="Calibri" w:eastAsia="Calibri" w:hAnsi="Calibri" w:cs="Calibri"/>
+        </w:rPr>
+        <w:t xml:space="preserve"> -&gt; Perfil, </w:t>
+      </w:r>
+      <w:r>
+        <w:rPr>
+          <w:rFonts w:ascii="Calibri" w:eastAsia="Calibri" w:hAnsi="Calibri" w:cs="Calibri"/>
+          <w:u w:val="single"/>
+        </w:rPr>
+        <w:t xml:space="preserve">idPost </w:t>
+      </w:r>
+      <w:r>
+        <w:rPr>
+          <w:rFonts w:ascii="Calibri" w:eastAsia="Calibri" w:hAnsi="Calibri" w:cs="Calibri"/>
+        </w:rPr>
+        <w:t xml:space="preserve">-&gt; Post, </w:t>
       </w:r>
       <w:r>
         <w:rPr>

</xml_diff>